<commit_message>
add tkinter and update code for function
</commit_message>
<xml_diff>
--- a/WEP Temporary Certificate - Template.docx
+++ b/WEP Temporary Certificate - Template.docx
@@ -11,8 +11,6 @@
           <w:szCs w:val="40"/>
         </w:rPr>
       </w:pPr>
-      <w:bookmarkStart w:id="0" w:name="_GoBack"/>
-      <w:bookmarkEnd w:id="0"/>
       <w:r>
         <w:rPr>
           <w:noProof/>
@@ -4796,13 +4794,13 @@
         <mc:AlternateContent>
           <mc:Choice Requires="wps">
             <w:drawing>
-              <wp:anchor distT="0" distB="0" distL="114300" distR="114300" simplePos="0" relativeHeight="251668992" behindDoc="0" locked="0" layoutInCell="1" allowOverlap="1" wp14:anchorId="752DD335" wp14:editId="7FC4D783">
+              <wp:anchor distT="0" distB="0" distL="114300" distR="114300" simplePos="0" relativeHeight="251668992" behindDoc="0" locked="0" layoutInCell="1" allowOverlap="1" wp14:anchorId="752DD335" wp14:editId="2D1DC70D">
                 <wp:simplePos x="0" y="0"/>
                 <wp:positionH relativeFrom="column">
-                  <wp:posOffset>4999355</wp:posOffset>
+                  <wp:posOffset>5109845</wp:posOffset>
                 </wp:positionH>
                 <wp:positionV relativeFrom="paragraph">
-                  <wp:posOffset>194310</wp:posOffset>
+                  <wp:posOffset>232410</wp:posOffset>
                 </wp:positionV>
                 <wp:extent cx="1755648" cy="323850"/>
                 <wp:effectExtent l="0" t="0" r="0" b="0"/>
@@ -4844,6 +4842,7 @@
                                 <w:lang w:val="en-US"/>
                               </w:rPr>
                             </w:pPr>
+                            <w:bookmarkStart w:id="0" w:name="_GoBack"/>
                             <w:r>
                               <w:rPr>
                                 <w:rFonts w:ascii="Verdana" w:hAnsi="Verdana"/>
@@ -4852,6 +4851,7 @@
                               </w:rPr>
                               <w:t>{{cur_date}}</w:t>
                             </w:r>
+                            <w:bookmarkEnd w:id="0"/>
                           </w:p>
                         </w:txbxContent>
                       </wps:txbx>
@@ -4872,7 +4872,11 @@
           </mc:Choice>
           <mc:Fallback>
             <w:pict>
-              <v:shape w14:anchorId="752DD335" id="_x0000_s1050" type="#_x0000_t202" style="position:absolute;left:0;text-align:left;margin-left:393.65pt;margin-top:15.3pt;width:138.25pt;height:25.5pt;z-index:251668992;visibility:visible;mso-wrap-style:square;mso-width-percent:0;mso-height-percent:0;mso-wrap-distance-left:9pt;mso-wrap-distance-top:0;mso-wrap-distance-right:9pt;mso-wrap-distance-bottom:0;mso-position-horizontal:absolute;mso-position-horizontal-relative:text;mso-position-vertical:absolute;mso-position-vertical-relative:text;mso-width-percent:0;mso-height-percent:0;mso-width-relative:margin;mso-height-relative:margin;v-text-anchor:top" o:gfxdata="UEsDBBQABgAIAAAAIQC2gziS/gAAAOEBAAATAAAAW0NvbnRlbnRfVHlwZXNdLnhtbJSRQU7DMBBF&#10;90jcwfIWJU67QAgl6YK0S0CoHGBkTxKLZGx5TGhvj5O2G0SRWNoz/78nu9wcxkFMGNg6quQqL6RA&#10;0s5Y6ir5vt9lD1JwBDIwOMJKHpHlpr69KfdHjyxSmriSfYz+USnWPY7AufNIadK6MEJMx9ApD/oD&#10;OlTrorhX2lFEilmcO2RdNtjC5xDF9pCuTyYBB5bi6bQ4syoJ3g9WQ0ymaiLzg5KdCXlKLjvcW893&#10;SUOqXwnz5DrgnHtJTxOsQfEKIT7DmDSUCaxw7Rqn8787ZsmRM9e2VmPeBN4uqYvTtW7jvijg9N/y&#10;JsXecLq0q+WD6m8AAAD//wMAUEsDBBQABgAIAAAAIQA4/SH/1gAAAJQBAAALAAAAX3JlbHMvLnJl&#10;bHOkkMFqwzAMhu+DvYPRfXGawxijTi+j0GvpHsDYimMaW0Yy2fr2M4PBMnrbUb/Q94l/f/hMi1qR&#10;JVI2sOt6UJgd+ZiDgffL8ekFlFSbvV0oo4EbChzGx4f9GRdb25HMsYhqlCwG5lrLq9biZkxWOiqY&#10;22YiTra2kYMu1l1tQD30/bPm3wwYN0x18gb45AdQl1tp5j/sFB2T0FQ7R0nTNEV3j6o9feQzro1i&#10;OWA14Fm+Q8a1a8+Bvu/d/dMb2JY5uiPbhG/ktn4cqGU/er3pcvwCAAD//wMAUEsDBBQABgAIAAAA&#10;IQAshYkXDwIAAPsDAAAOAAAAZHJzL2Uyb0RvYy54bWysU11v2yAUfZ+0/4B4X5y4cZNaIVXXrtOk&#10;7kNq9wMIxjEacBmQ2Nmv7wUnWbS9TfMDAl/uufece1jdDkaTvfRBgWV0NplSIq2ARtkto99fHt8t&#10;KQmR24ZrsJLRgwz0dv32zap3tSyhA91ITxDEhrp3jHYxurooguik4WECTloMtuANj3j026LxvEd0&#10;o4tyOr0uevCN8yBkCPj3YQzSdcZvWyni17YNMhLNKPYW8+rzuklrsV7xeuu565Q4tsH/oQvDlcWi&#10;Z6gHHjnZefUXlFHCQ4A2TgSYAtpWCZk5IJvZ9A82zx13MnNBcYI7yxT+H6z4sv/miWoYLReUWG5w&#10;Ri9yiOQ9DKRM8vQu1Hjr2eG9OOBvHHOmGtwTiB+BWLjvuN3KO++h7yRvsL1ZyiwuUkeckEA2/Wdo&#10;sAzfRchAQ+tN0g7VIIiOYzqcR5NaEankoqqu52gmgbGr8mpZ5dkVvD5lOx/iRwmGpA2jHkef0fn+&#10;KcTUDa9PV1IxC49K6zx+bUnP6E1VVjnhImJURHdqZRhdTtM3+iWR/GCbnBy50uMeC2h7ZJ2IjpTj&#10;sBlGfecnNTfQHFAHD6Mb8fXgpgP/i5Iencho+LnjXlKiP1nU8mY2nyfr5sO8WpR48JeRzWWEW4FQ&#10;jEZKxu19zHYfOd+h5q3KcqThjJ0ce0aHZZWOryFZ+PKcb/1+s+tXAAAA//8DAFBLAwQUAAYACAAA&#10;ACEA1kgJzt4AAAAKAQAADwAAAGRycy9kb3ducmV2LnhtbEyPy07DMBBF90j8gzVI7KjdBtIQMqkQ&#10;iC1Vy0Ni58bTJGo8jmK3CX9fdwXL0Rzde26xmmwnTjT41jHCfKZAEFfOtFwjfH683WUgfNBsdOeY&#10;EH7Jw6q8vip0btzIGzptQy1iCPtcIzQh9LmUvmrIaj9zPXH87d1gdYjnUEsz6DGG204ulEql1S3H&#10;hkb39NJQddgeLcLX+/7n+16t61f70I9uUpLto0S8vZmen0AEmsIfDBf9qA5ldNq5IxsvOoRltkwi&#10;ipCoFMQFUGkSx+wQsnkKsizk/wnlGQAA//8DAFBLAQItABQABgAIAAAAIQC2gziS/gAAAOEBAAAT&#10;AAAAAAAAAAAAAAAAAAAAAABbQ29udGVudF9UeXBlc10ueG1sUEsBAi0AFAAGAAgAAAAhADj9If/W&#10;AAAAlAEAAAsAAAAAAAAAAAAAAAAALwEAAF9yZWxzLy5yZWxzUEsBAi0AFAAGAAgAAAAhACyFiRcP&#10;AgAA+wMAAA4AAAAAAAAAAAAAAAAALgIAAGRycy9lMm9Eb2MueG1sUEsBAi0AFAAGAAgAAAAhANZI&#10;Cc7eAAAACgEAAA8AAAAAAAAAAAAAAAAAaQQAAGRycy9kb3ducmV2LnhtbFBLBQYAAAAABAAEAPMA&#10;AAB0BQAAAAA=&#10;" filled="f" stroked="f">
+              <v:shapetype w14:anchorId="752DD335" id="_x0000_t202" coordsize="21600,21600" o:spt="202" path="m,l,21600r21600,l21600,xe">
+                <v:stroke joinstyle="miter"/>
+                <v:path gradientshapeok="t" o:connecttype="rect"/>
+              </v:shapetype>
+              <v:shape id="_x0000_s1050" type="#_x0000_t202" style="position:absolute;left:0;text-align:left;margin-left:402.35pt;margin-top:18.3pt;width:138.25pt;height:25.5pt;z-index:251668992;visibility:visible;mso-wrap-style:square;mso-width-percent:0;mso-height-percent:0;mso-wrap-distance-left:9pt;mso-wrap-distance-top:0;mso-wrap-distance-right:9pt;mso-wrap-distance-bottom:0;mso-position-horizontal:absolute;mso-position-horizontal-relative:text;mso-position-vertical:absolute;mso-position-vertical-relative:text;mso-width-percent:0;mso-height-percent:0;mso-width-relative:margin;mso-height-relative:margin;v-text-anchor:top" o:gfxdata="UEsDBBQABgAIAAAAIQC2gziS/gAAAOEBAAATAAAAW0NvbnRlbnRfVHlwZXNdLnhtbJSRQU7DMBBF&#10;90jcwfIWJU67QAgl6YK0S0CoHGBkTxKLZGx5TGhvj5O2G0SRWNoz/78nu9wcxkFMGNg6quQqL6RA&#10;0s5Y6ir5vt9lD1JwBDIwOMJKHpHlpr69KfdHjyxSmriSfYz+USnWPY7AufNIadK6MEJMx9ApD/oD&#10;OlTrorhX2lFEilmcO2RdNtjC5xDF9pCuTyYBB5bi6bQ4syoJ3g9WQ0ymaiLzg5KdCXlKLjvcW893&#10;SUOqXwnz5DrgnHtJTxOsQfEKIT7DmDSUCaxw7Rqn8787ZsmRM9e2VmPeBN4uqYvTtW7jvijg9N/y&#10;JsXecLq0q+WD6m8AAAD//wMAUEsDBBQABgAIAAAAIQA4/SH/1gAAAJQBAAALAAAAX3JlbHMvLnJl&#10;bHOkkMFqwzAMhu+DvYPRfXGawxijTi+j0GvpHsDYimMaW0Yy2fr2M4PBMnrbUb/Q94l/f/hMi1qR&#10;JVI2sOt6UJgd+ZiDgffL8ekFlFSbvV0oo4EbChzGx4f9GRdb25HMsYhqlCwG5lrLq9biZkxWOiqY&#10;22YiTra2kYMu1l1tQD30/bPm3wwYN0x18gb45AdQl1tp5j/sFB2T0FQ7R0nTNEV3j6o9feQzro1i&#10;OWA14Fm+Q8a1a8+Bvu/d/dMb2JY5uiPbhG/ktn4cqGU/er3pcvwCAAD//wMAUEsDBBQABgAIAAAA&#10;IQAshYkXDwIAAPsDAAAOAAAAZHJzL2Uyb0RvYy54bWysU11v2yAUfZ+0/4B4X5y4cZNaIVXXrtOk&#10;7kNq9wMIxjEacBmQ2Nmv7wUnWbS9TfMDAl/uufece1jdDkaTvfRBgWV0NplSIq2ARtkto99fHt8t&#10;KQmR24ZrsJLRgwz0dv32zap3tSyhA91ITxDEhrp3jHYxurooguik4WECTloMtuANj3j026LxvEd0&#10;o4tyOr0uevCN8yBkCPj3YQzSdcZvWyni17YNMhLNKPYW8+rzuklrsV7xeuu565Q4tsH/oQvDlcWi&#10;Z6gHHjnZefUXlFHCQ4A2TgSYAtpWCZk5IJvZ9A82zx13MnNBcYI7yxT+H6z4sv/miWoYLReUWG5w&#10;Ri9yiOQ9DKRM8vQu1Hjr2eG9OOBvHHOmGtwTiB+BWLjvuN3KO++h7yRvsL1ZyiwuUkeckEA2/Wdo&#10;sAzfRchAQ+tN0g7VIIiOYzqcR5NaEankoqqu52gmgbGr8mpZ5dkVvD5lOx/iRwmGpA2jHkef0fn+&#10;KcTUDa9PV1IxC49K6zx+bUnP6E1VVjnhImJURHdqZRhdTtM3+iWR/GCbnBy50uMeC2h7ZJ2IjpTj&#10;sBlGfecnNTfQHFAHD6Mb8fXgpgP/i5Iencho+LnjXlKiP1nU8mY2nyfr5sO8WpR48JeRzWWEW4FQ&#10;jEZKxu19zHYfOd+h5q3KcqThjJ0ce0aHZZWOryFZ+PKcb/1+s+tXAAAA//8DAFBLAwQUAAYACAAA&#10;ACEAnWzm6t4AAAAKAQAADwAAAGRycy9kb3ducmV2LnhtbEyPQU/CQBCF7yb+h82QeJNdEEst3RKj&#10;8SoRhcTb0B3axu5s011o/fcsJz1O3pf3vsnXo23FmXrfONYwmyoQxKUzDVcavj7f7lMQPiAbbB2T&#10;hl/ysC5ub3LMjBv4g87bUIlYwj5DDXUIXSalL2uy6KeuI47Z0fUWQzz7Spoeh1huWzlXKpEWG44L&#10;NXb0UlP5sz1ZDbv34/d+oTbVq33sBjcqyfZJan03GZ9XIAKN4Q+Gq35UhyI6HdyJjRethlQtlhHV&#10;8JAkIK6ASmdzEIcYLROQRS7/v1BcAAAA//8DAFBLAQItABQABgAIAAAAIQC2gziS/gAAAOEBAAAT&#10;AAAAAAAAAAAAAAAAAAAAAABbQ29udGVudF9UeXBlc10ueG1sUEsBAi0AFAAGAAgAAAAhADj9If/W&#10;AAAAlAEAAAsAAAAAAAAAAAAAAAAALwEAAF9yZWxzLy5yZWxzUEsBAi0AFAAGAAgAAAAhACyFiRcP&#10;AgAA+wMAAA4AAAAAAAAAAAAAAAAALgIAAGRycy9lMm9Eb2MueG1sUEsBAi0AFAAGAAgAAAAhAJ1s&#10;5ureAAAACgEAAA8AAAAAAAAAAAAAAAAAaQQAAGRycy9kb3ducmV2LnhtbFBLBQYAAAAABAAEAPMA&#10;AAB0BQAAAAA=&#10;" filled="f" stroked="f">
                 <v:textbox>
                   <w:txbxContent>
                     <w:p>
@@ -4884,6 +4888,7 @@
                           <w:lang w:val="en-US"/>
                         </w:rPr>
                       </w:pPr>
+                      <w:bookmarkStart w:id="1" w:name="_GoBack"/>
                       <w:r>
                         <w:rPr>
                           <w:rFonts w:ascii="Verdana" w:hAnsi="Verdana"/>
@@ -4892,6 +4897,7 @@
                         </w:rPr>
                         <w:t>{{cur_date}}</w:t>
                       </w:r>
+                      <w:bookmarkEnd w:id="1"/>
                     </w:p>
                   </w:txbxContent>
                 </v:textbox>
@@ -6095,7 +6101,7 @@
 </file>
 
 <file path=customXml/itemProps1.xml><?xml version="1.0" encoding="utf-8"?>
-<ds:datastoreItem xmlns:ds="http://schemas.openxmlformats.org/officeDocument/2006/customXml" ds:itemID="{C559C7D0-ABDE-4A1F-BEFA-26C3B481F5FD}">
+<ds:datastoreItem xmlns:ds="http://schemas.openxmlformats.org/officeDocument/2006/customXml" ds:itemID="{D6AD0AD4-F4F4-434F-9DCE-22231AA1283B}">
   <ds:schemaRefs>
     <ds:schemaRef ds:uri="http://schemas.openxmlformats.org/officeDocument/2006/bibliography"/>
   </ds:schemaRefs>

</xml_diff>